<commit_message>
Update MESD LMS Documentation - LMS-50-Communicate-with-student-parents-Through-Messages.docx
</commit_message>
<xml_diff>
--- a/Documentation/MESD LMS Documentation - LMS-50-Communicate-with-student-parents-Through-Messages.docx
+++ b/Documentation/MESD LMS Documentation - LMS-50-Communicate-with-student-parents-Through-Messages.docx
@@ -307,16 +307,126 @@
           <w:sz w:val="24"/>
           <w:szCs w:val="24"/>
         </w:rPr>
-        <w:t>Site administration &gt; Users &gt; Browse list of users</w:t>
-      </w:r>
-      <w:r>
-        <w:rPr>
-          <w:rFonts w:ascii="Times New Roman" w:hAnsi="Times New Roman"/>
-          <w:sz w:val="24"/>
-          <w:szCs w:val="24"/>
-        </w:rPr>
-        <w:t>.</w:t>
-      </w:r>
+        <w:t>Site administration &gt; General &gt; Messaging &gt; Messaging settings</w:t>
+      </w:r>
+      <w:r>
+        <w:rPr>
+          <w:rFonts w:ascii="Times New Roman" w:hAnsi="Times New Roman"/>
+          <w:sz w:val="24"/>
+          <w:szCs w:val="24"/>
+        </w:rPr>
+        <w:t xml:space="preserve"> and enable </w:t>
+      </w:r>
+      <w:r>
+        <w:rPr>
+          <w:rFonts w:ascii="Times New Roman" w:hAnsi="Times New Roman"/>
+          <w:sz w:val="24"/>
+          <w:szCs w:val="24"/>
+        </w:rPr>
+        <w:t>Allow site-wide messaging</w:t>
+      </w:r>
+      <w:r>
+        <w:rPr>
+          <w:rFonts w:ascii="Times New Roman" w:hAnsi="Times New Roman"/>
+          <w:sz w:val="24"/>
+          <w:szCs w:val="24"/>
+        </w:rPr>
+        <w:t xml:space="preserve"> (</w:t>
+      </w:r>
+      <w:proofErr w:type="spellStart"/>
+      <w:r>
+        <w:rPr>
+          <w:rFonts w:ascii="Times New Roman" w:hAnsi="Times New Roman"/>
+          <w:sz w:val="24"/>
+          <w:szCs w:val="24"/>
+        </w:rPr>
+        <w:t>messagingallusers</w:t>
+      </w:r>
+      <w:proofErr w:type="spellEnd"/>
+      <w:r>
+        <w:rPr>
+          <w:rFonts w:ascii="Times New Roman" w:hAnsi="Times New Roman"/>
+          <w:sz w:val="24"/>
+          <w:szCs w:val="24"/>
+        </w:rPr>
+        <w:t>).</w:t>
+      </w:r>
+    </w:p>
+    <w:p>
+      <w:pPr>
+        <w:pStyle w:val="ListParagraph"/>
+        <w:rPr>
+          <w:rFonts w:ascii="Times New Roman" w:hAnsi="Times New Roman"/>
+          <w:sz w:val="24"/>
+          <w:szCs w:val="24"/>
+        </w:rPr>
+      </w:pPr>
+      <w:r>
+        <w:rPr>
+          <w:rFonts w:ascii="Times New Roman" w:hAnsi="Times New Roman"/>
+          <w:noProof/>
+          <w:sz w:val="24"/>
+          <w:szCs w:val="24"/>
+        </w:rPr>
+        <w:drawing>
+          <wp:inline distT="0" distB="0" distL="0" distR="0" wp14:anchorId="7EEFC668" wp14:editId="044DFDA2">
+            <wp:extent cx="5934075" cy="1085850"/>
+            <wp:effectExtent l="0" t="0" r="9525" b="0"/>
+            <wp:docPr id="1676024450" name="Picture 1"/>
+            <wp:cNvGraphicFramePr>
+              <a:graphicFrameLocks xmlns:a="http://schemas.openxmlformats.org/drawingml/2006/main" noChangeAspect="1"/>
+            </wp:cNvGraphicFramePr>
+            <a:graphic xmlns:a="http://schemas.openxmlformats.org/drawingml/2006/main">
+              <a:graphicData uri="http://schemas.openxmlformats.org/drawingml/2006/picture">
+                <pic:pic xmlns:pic="http://schemas.openxmlformats.org/drawingml/2006/picture">
+                  <pic:nvPicPr>
+                    <pic:cNvPr id="0" name="Picture 1"/>
+                    <pic:cNvPicPr>
+                      <a:picLocks noChangeAspect="1" noChangeArrowheads="1"/>
+                    </pic:cNvPicPr>
+                  </pic:nvPicPr>
+                  <pic:blipFill>
+                    <a:blip r:embed="rId5">
+                      <a:extLst>
+                        <a:ext uri="{28A0092B-C50C-407E-A947-70E740481C1C}">
+                          <a14:useLocalDpi xmlns:a14="http://schemas.microsoft.com/office/drawing/2010/main" val="0"/>
+                        </a:ext>
+                      </a:extLst>
+                    </a:blip>
+                    <a:srcRect/>
+                    <a:stretch>
+                      <a:fillRect/>
+                    </a:stretch>
+                  </pic:blipFill>
+                  <pic:spPr bwMode="auto">
+                    <a:xfrm>
+                      <a:off x="0" y="0"/>
+                      <a:ext cx="5934075" cy="1085850"/>
+                    </a:xfrm>
+                    <a:prstGeom prst="rect">
+                      <a:avLst/>
+                    </a:prstGeom>
+                    <a:noFill/>
+                    <a:ln>
+                      <a:noFill/>
+                    </a:ln>
+                  </pic:spPr>
+                </pic:pic>
+              </a:graphicData>
+            </a:graphic>
+          </wp:inline>
+        </w:drawing>
+      </w:r>
+    </w:p>
+    <w:p>
+      <w:pPr>
+        <w:pStyle w:val="ListParagraph"/>
+        <w:rPr>
+          <w:rFonts w:ascii="Times New Roman" w:hAnsi="Times New Roman"/>
+          <w:sz w:val="24"/>
+          <w:szCs w:val="24"/>
+        </w:rPr>
+      </w:pPr>
     </w:p>
     <w:p>
       <w:pPr>
@@ -337,19 +447,67 @@
           <w:sz w:val="24"/>
           <w:szCs w:val="24"/>
         </w:rPr>
-        <w:t xml:space="preserve">Select a Learner’s </w:t>
-      </w:r>
-      <w:r>
-        <w:rPr>
-          <w:rFonts w:ascii="Times New Roman" w:hAnsi="Times New Roman"/>
-          <w:sz w:val="24"/>
-          <w:szCs w:val="24"/>
-        </w:rPr>
-        <w:t>name to view their profile</w:t>
-      </w:r>
-      <w:r>
-        <w:rPr>
-          <w:rFonts w:ascii="Times New Roman" w:hAnsi="Times New Roman"/>
+        <w:t xml:space="preserve">Ensure that </w:t>
+      </w:r>
+      <w:r>
+        <w:rPr>
+          <w:rFonts w:ascii="Times New Roman" w:hAnsi="Times New Roman"/>
+          <w:b/>
+          <w:bCs/>
+          <w:sz w:val="24"/>
+          <w:szCs w:val="24"/>
+        </w:rPr>
+        <w:t xml:space="preserve">Senior Educators </w:t>
+      </w:r>
+      <w:r>
+        <w:rPr>
+          <w:rFonts w:ascii="Times New Roman" w:hAnsi="Times New Roman"/>
+          <w:sz w:val="24"/>
+          <w:szCs w:val="24"/>
+        </w:rPr>
+        <w:t xml:space="preserve">have the capability to message any user on the site. The capability is </w:t>
+      </w:r>
+      <w:proofErr w:type="spellStart"/>
+      <w:r>
+        <w:rPr>
+          <w:rFonts w:ascii="Times New Roman" w:hAnsi="Times New Roman"/>
+          <w:b/>
+          <w:bCs/>
+          <w:sz w:val="24"/>
+          <w:szCs w:val="24"/>
+        </w:rPr>
+        <w:t>moodle</w:t>
+      </w:r>
+      <w:proofErr w:type="spellEnd"/>
+      <w:r>
+        <w:rPr>
+          <w:rFonts w:ascii="Times New Roman" w:hAnsi="Times New Roman"/>
+          <w:b/>
+          <w:bCs/>
+          <w:sz w:val="24"/>
+          <w:szCs w:val="24"/>
+        </w:rPr>
+        <w:t>/</w:t>
+      </w:r>
+      <w:proofErr w:type="spellStart"/>
+      <w:proofErr w:type="gramStart"/>
+      <w:r>
+        <w:rPr>
+          <w:rFonts w:ascii="Times New Roman" w:hAnsi="Times New Roman"/>
+          <w:b/>
+          <w:bCs/>
+          <w:sz w:val="24"/>
+          <w:szCs w:val="24"/>
+        </w:rPr>
+        <w:t>site:sendmessage</w:t>
+      </w:r>
+      <w:proofErr w:type="spellEnd"/>
+      <w:proofErr w:type="gramEnd"/>
+      <w:r>
+        <w:rPr>
+          <w:rFonts w:ascii="Times New Roman" w:hAnsi="Times New Roman"/>
+          <w:b/>
+          <w:bCs/>
           <w:sz w:val="24"/>
           <w:szCs w:val="24"/>
         </w:rPr>
@@ -375,6 +533,84 @@
           <w:sz w:val="24"/>
           <w:szCs w:val="24"/>
         </w:rPr>
+        <w:t xml:space="preserve">Navigate to </w:t>
+      </w:r>
+      <w:r>
+        <w:rPr>
+          <w:rFonts w:ascii="Times New Roman" w:hAnsi="Times New Roman"/>
+          <w:b/>
+          <w:bCs/>
+          <w:sz w:val="24"/>
+          <w:szCs w:val="24"/>
+        </w:rPr>
+        <w:t>Site administration &gt; Users &gt; Browse list of users</w:t>
+      </w:r>
+      <w:r>
+        <w:rPr>
+          <w:rFonts w:ascii="Times New Roman" w:hAnsi="Times New Roman"/>
+          <w:sz w:val="24"/>
+          <w:szCs w:val="24"/>
+        </w:rPr>
+        <w:t>.</w:t>
+      </w:r>
+    </w:p>
+    <w:p>
+      <w:pPr>
+        <w:pStyle w:val="ListParagraph"/>
+        <w:numPr>
+          <w:ilvl w:val="0"/>
+          <w:numId w:val="1"/>
+        </w:numPr>
+        <w:rPr>
+          <w:rFonts w:ascii="Times New Roman" w:hAnsi="Times New Roman"/>
+          <w:sz w:val="24"/>
+          <w:szCs w:val="24"/>
+        </w:rPr>
+      </w:pPr>
+      <w:r>
+        <w:rPr>
+          <w:rFonts w:ascii="Times New Roman" w:hAnsi="Times New Roman"/>
+          <w:sz w:val="24"/>
+          <w:szCs w:val="24"/>
+        </w:rPr>
+        <w:t xml:space="preserve">Select a Learner’s </w:t>
+      </w:r>
+      <w:r>
+        <w:rPr>
+          <w:rFonts w:ascii="Times New Roman" w:hAnsi="Times New Roman"/>
+          <w:sz w:val="24"/>
+          <w:szCs w:val="24"/>
+        </w:rPr>
+        <w:t>name to view their profile</w:t>
+      </w:r>
+      <w:r>
+        <w:rPr>
+          <w:rFonts w:ascii="Times New Roman" w:hAnsi="Times New Roman"/>
+          <w:sz w:val="24"/>
+          <w:szCs w:val="24"/>
+        </w:rPr>
+        <w:t>.</w:t>
+      </w:r>
+    </w:p>
+    <w:p>
+      <w:pPr>
+        <w:pStyle w:val="ListParagraph"/>
+        <w:numPr>
+          <w:ilvl w:val="0"/>
+          <w:numId w:val="1"/>
+        </w:numPr>
+        <w:rPr>
+          <w:rFonts w:ascii="Times New Roman" w:hAnsi="Times New Roman"/>
+          <w:sz w:val="24"/>
+          <w:szCs w:val="24"/>
+        </w:rPr>
+      </w:pPr>
+      <w:r>
+        <w:rPr>
+          <w:rFonts w:ascii="Times New Roman" w:hAnsi="Times New Roman"/>
+          <w:sz w:val="24"/>
+          <w:szCs w:val="24"/>
+        </w:rPr>
         <w:t xml:space="preserve">On the Learner’s profile navigate to </w:t>
       </w:r>
       <w:r>
@@ -432,6 +668,7 @@
           <w:sz w:val="24"/>
           <w:szCs w:val="24"/>
         </w:rPr>
+        <w:lastRenderedPageBreak/>
         <w:drawing>
           <wp:inline distT="0" distB="0" distL="0" distR="0" wp14:anchorId="2B1FED85" wp14:editId="08BEF580">
             <wp:extent cx="5934075" cy="2333625"/>
@@ -450,7 +687,7 @@
                     </pic:cNvPicPr>
                   </pic:nvPicPr>
                   <pic:blipFill>
-                    <a:blip r:embed="rId5">
+                    <a:blip r:embed="rId6">
                       <a:extLst>
                         <a:ext uri="{28A0092B-C50C-407E-A947-70E740481C1C}">
                           <a14:useLocalDpi xmlns:a14="http://schemas.microsoft.com/office/drawing/2010/main" val="0"/>
@@ -543,7 +780,6 @@
           <w:sz w:val="24"/>
           <w:szCs w:val="24"/>
         </w:rPr>
-        <w:lastRenderedPageBreak/>
         <w:t>Right click on the Message icon and copy the link.</w:t>
       </w:r>
       <w:r>
@@ -571,7 +807,7 @@
                     </pic:cNvPicPr>
                   </pic:nvPicPr>
                   <pic:blipFill>
-                    <a:blip r:embed="rId6">
+                    <a:blip r:embed="rId7">
                       <a:extLst>
                         <a:ext uri="{28A0092B-C50C-407E-A947-70E740481C1C}">
                           <a14:useLocalDpi xmlns:a14="http://schemas.microsoft.com/office/drawing/2010/main" val="0"/>
@@ -708,7 +944,7 @@
                     </pic:cNvPicPr>
                   </pic:nvPicPr>
                   <pic:blipFill>
-                    <a:blip r:embed="rId7">
+                    <a:blip r:embed="rId8">
                       <a:extLst>
                         <a:ext uri="{28A0092B-C50C-407E-A947-70E740481C1C}">
                           <a14:useLocalDpi xmlns:a14="http://schemas.microsoft.com/office/drawing/2010/main" val="0"/>
@@ -858,7 +1094,7 @@
                     </pic:cNvPicPr>
                   </pic:nvPicPr>
                   <pic:blipFill>
-                    <a:blip r:embed="rId8">
+                    <a:blip r:embed="rId9">
                       <a:extLst>
                         <a:ext uri="{28A0092B-C50C-407E-A947-70E740481C1C}">
                           <a14:useLocalDpi xmlns:a14="http://schemas.microsoft.com/office/drawing/2010/main" val="0"/>
@@ -1039,7 +1275,6 @@
           <w:sz w:val="24"/>
           <w:szCs w:val="24"/>
         </w:rPr>
-        <w:lastRenderedPageBreak/>
         <w:t xml:space="preserve">Navigate to your course. Select </w:t>
       </w:r>
       <w:r>
@@ -1150,7 +1385,7 @@
                     </pic:cNvPicPr>
                   </pic:nvPicPr>
                   <pic:blipFill>
-                    <a:blip r:embed="rId9">
+                    <a:blip r:embed="rId10">
                       <a:extLst>
                         <a:ext uri="{28A0092B-C50C-407E-A947-70E740481C1C}">
                           <a14:useLocalDpi xmlns:a14="http://schemas.microsoft.com/office/drawing/2010/main" val="0"/>
@@ -1231,6 +1466,7 @@
           <w:sz w:val="24"/>
           <w:szCs w:val="24"/>
         </w:rPr>
+        <w:lastRenderedPageBreak/>
         <w:drawing>
           <wp:inline distT="0" distB="0" distL="0" distR="0" wp14:anchorId="771865D2" wp14:editId="6E7C9DE5">
             <wp:extent cx="5943600" cy="1990725"/>
@@ -1249,7 +1485,7 @@
                     </pic:cNvPicPr>
                   </pic:nvPicPr>
                   <pic:blipFill>
-                    <a:blip r:embed="rId10">
+                    <a:blip r:embed="rId11">
                       <a:extLst>
                         <a:ext uri="{28A0092B-C50C-407E-A947-70E740481C1C}">
                           <a14:useLocalDpi xmlns:a14="http://schemas.microsoft.com/office/drawing/2010/main" val="0"/>

</xml_diff>